<commit_message>
nothing improved, I should copy some
</commit_message>
<xml_diff>
--- a/Word/20151910042-刘鹏-MC实验03-离散对数问题实验.docx
+++ b/Word/20151910042-刘鹏-MC实验03-离散对数问题实验.docx
@@ -1,10 +1,10 @@
 
 <file path=word/document.xml><?xml version="1.0" encoding="utf-8"?>
-<w:document xmlns:ve="http://schemas.openxmlformats.org/markup-compatibility/2006" xmlns:o="urn:schemas-microsoft-com:office:office" xmlns:r="http://schemas.openxmlformats.org/officeDocument/2006/relationships" xmlns:m="http://schemas.openxmlformats.org/officeDocument/2006/math" xmlns:v="urn:schemas-microsoft-com:vml" xmlns:wp="http://schemas.openxmlformats.org/drawingml/2006/wordprocessingDrawing" xmlns:w10="urn:schemas-microsoft-com:office:word" xmlns:w="http://schemas.openxmlformats.org/wordprocessingml/2006/main" xmlns:wne="http://schemas.microsoft.com/office/word/2006/wordml">
+<w:document xmlns:wpc="http://schemas.microsoft.com/office/word/2010/wordprocessingCanvas" xmlns:cx="http://schemas.microsoft.com/office/drawing/2014/chartex" xmlns:cx1="http://schemas.microsoft.com/office/drawing/2015/9/8/chartex" xmlns:cx2="http://schemas.microsoft.com/office/drawing/2015/10/21/chartex" xmlns:cx3="http://schemas.microsoft.com/office/drawing/2016/5/9/chartex" xmlns:cx4="http://schemas.microsoft.com/office/drawing/2016/5/10/chartex" xmlns:cx5="http://schemas.microsoft.com/office/drawing/2016/5/11/chartex" xmlns:cx6="http://schemas.microsoft.com/office/drawing/2016/5/12/chartex" xmlns:cx7="http://schemas.microsoft.com/office/drawing/2016/5/13/chartex" xmlns:cx8="http://schemas.microsoft.com/office/drawing/2016/5/14/chartex" xmlns:mc="http://schemas.openxmlformats.org/markup-compatibility/2006" xmlns:aink="http://schemas.microsoft.com/office/drawing/2016/ink" xmlns:am3d="http://schemas.microsoft.com/office/drawing/2017/model3d" xmlns:o="urn:schemas-microsoft-com:office:office" xmlns:r="http://schemas.openxmlformats.org/officeDocument/2006/relationships" xmlns:m="http://schemas.openxmlformats.org/officeDocument/2006/math" xmlns:v="urn:schemas-microsoft-com:vml" xmlns:wp14="http://schemas.microsoft.com/office/word/2010/wordprocessingDrawing" xmlns:wp="http://schemas.openxmlformats.org/drawingml/2006/wordprocessingDrawing" xmlns:w10="urn:schemas-microsoft-com:office:word" xmlns:w="http://schemas.openxmlformats.org/wordprocessingml/2006/main" xmlns:w14="http://schemas.microsoft.com/office/word/2010/wordml" xmlns:w15="http://schemas.microsoft.com/office/word/2012/wordml" xmlns:w16cid="http://schemas.microsoft.com/office/word/2016/wordml/cid" xmlns:w16se="http://schemas.microsoft.com/office/word/2015/wordml/symex" xmlns:wpg="http://schemas.microsoft.com/office/word/2010/wordprocessingGroup" xmlns:wpi="http://schemas.microsoft.com/office/word/2010/wordprocessingInk" xmlns:wne="http://schemas.microsoft.com/office/word/2006/wordml" xmlns:wps="http://schemas.microsoft.com/office/word/2010/wordprocessingShape" mc:Ignorable="w14 w15 w16se w16cid wp14">
   <w:body>
     <w:p>
       <w:pPr>
-        <w:pStyle w:val="ae"/>
+        <w:pStyle w:val="af1"/>
         <w:spacing w:before="0" w:after="0"/>
       </w:pPr>
       <w:r>
@@ -22,7 +22,7 @@
     </w:p>
     <w:p>
       <w:pPr>
-        <w:pStyle w:val="ae"/>
+        <w:pStyle w:val="af1"/>
         <w:spacing w:before="0" w:after="0"/>
       </w:pPr>
       <w:r>
@@ -52,7 +52,7 @@
           <w:insideV w:val="single" w:sz="4" w:space="0" w:color="auto"/>
         </w:tblBorders>
         <w:tblLayout w:type="fixed"/>
-        <w:tblLook w:val="0000"/>
+        <w:tblLook w:val="0000" w:firstRow="0" w:lastRow="0" w:firstColumn="0" w:lastColumn="0" w:noHBand="0" w:noVBand="0"/>
       </w:tblPr>
       <w:tblGrid>
         <w:gridCol w:w="3685"/>
@@ -222,6 +222,7 @@
               </w:rPr>
               <w:t>：</w:t>
             </w:r>
+            <w:proofErr w:type="gramStart"/>
             <w:r>
               <w:rPr>
                 <w:rFonts w:hint="eastAsia"/>
@@ -230,6 +231,7 @@
               </w:rPr>
               <w:t>陆正福</w:t>
             </w:r>
+            <w:proofErr w:type="gramEnd"/>
           </w:p>
         </w:tc>
         <w:tc>
@@ -690,7 +692,7 @@
     </w:p>
     <w:p>
       <w:pPr>
-        <w:pStyle w:val="af3"/>
+        <w:pStyle w:val="af8"/>
         <w:numPr>
           <w:ilvl w:val="0"/>
           <w:numId w:val="13"/>
@@ -730,7 +732,7 @@
     </w:p>
     <w:p>
       <w:pPr>
-        <w:pStyle w:val="af3"/>
+        <w:pStyle w:val="af8"/>
         <w:numPr>
           <w:ilvl w:val="0"/>
           <w:numId w:val="13"/>
@@ -743,11 +745,19 @@
         </w:rPr>
         <w:t>编程实现</w:t>
       </w:r>
-      <w:r>
-        <w:rPr>
-          <w:rFonts w:hint="eastAsia"/>
-        </w:rPr>
-        <w:t>Deffie-Hellman</w:t>
+      <w:proofErr w:type="spellStart"/>
+      <w:r>
+        <w:rPr>
+          <w:rFonts w:hint="eastAsia"/>
+        </w:rPr>
+        <w:t>Deffie</w:t>
+      </w:r>
+      <w:proofErr w:type="spellEnd"/>
+      <w:r>
+        <w:rPr>
+          <w:rFonts w:hint="eastAsia"/>
+        </w:rPr>
+        <w:t>-Hellman</w:t>
       </w:r>
       <w:r>
         <w:rPr>
@@ -758,7 +768,7 @@
     </w:p>
     <w:p>
       <w:pPr>
-        <w:pStyle w:val="af3"/>
+        <w:pStyle w:val="af8"/>
         <w:numPr>
           <w:ilvl w:val="0"/>
           <w:numId w:val="13"/>
@@ -771,12 +781,14 @@
         </w:rPr>
         <w:t>编程实现</w:t>
       </w:r>
+      <w:proofErr w:type="spellStart"/>
       <w:r>
         <w:rPr>
           <w:rFonts w:hint="eastAsia"/>
         </w:rPr>
         <w:t>EIGamal</w:t>
       </w:r>
+      <w:proofErr w:type="spellEnd"/>
       <w:r>
         <w:rPr>
           <w:rFonts w:hint="eastAsia"/>
@@ -807,7 +819,7 @@
     </w:p>
     <w:p>
       <w:pPr>
-        <w:pStyle w:val="ad"/>
+        <w:pStyle w:val="af0"/>
         <w:rPr>
           <w:szCs w:val="21"/>
         </w:rPr>
@@ -830,28 +842,14 @@
           <w:rFonts w:hint="eastAsia"/>
           <w:szCs w:val="21"/>
         </w:rPr>
-        <w:t>ProWorkstation1709</w:t>
+        <w:t>ProWorkstation1</w:t>
       </w:r>
       <w:r>
         <w:rPr>
           <w:rFonts w:hint="eastAsia"/>
           <w:szCs w:val="21"/>
         </w:rPr>
-        <w:t>（</w:t>
-      </w:r>
-      <w:r>
-        <w:rPr>
-          <w:rFonts w:hint="eastAsia"/>
-          <w:szCs w:val="21"/>
-        </w:rPr>
-        <w:t>EditReport</w:t>
-      </w:r>
-      <w:r>
-        <w:rPr>
-          <w:rFonts w:hint="eastAsia"/>
-          <w:szCs w:val="21"/>
-        </w:rPr>
-        <w:t>）</w:t>
+        <w:t>803</w:t>
       </w:r>
       <w:r>
         <w:rPr>
@@ -863,13 +861,14 @@
     </w:p>
     <w:p>
       <w:pPr>
-        <w:pStyle w:val="ad"/>
+        <w:pStyle w:val="af0"/>
         <w:rPr>
           <w:szCs w:val="21"/>
         </w:rPr>
       </w:pPr>
       <w:r>
         <w:rPr>
+          <w:b/>
           <w:i/>
           <w:szCs w:val="21"/>
         </w:rPr>
@@ -879,19 +878,20 @@
         <w:rPr>
           <w:szCs w:val="21"/>
         </w:rPr>
-        <w:t xml:space="preserve"> version 8.1, Release Date: 2017-12-07</w:t>
-      </w:r>
-      <w:r>
-        <w:rPr>
-          <w:rFonts w:hint="eastAsia"/>
+        <w:t xml:space="preserve"> version 8.</w:t>
+      </w:r>
+      <w:bookmarkStart w:id="0" w:name="_GoBack"/>
+      <w:bookmarkEnd w:id="0"/>
+      <w:r>
+        <w:rPr>
           <w:szCs w:val="21"/>
         </w:rPr>
-        <w:t>；</w:t>
+        <w:t>2, Release Date: 2018-05-05</w:t>
       </w:r>
     </w:p>
     <w:p>
       <w:pPr>
-        <w:pStyle w:val="ad"/>
+        <w:pStyle w:val="af0"/>
         <w:ind w:firstLine="0"/>
         <w:rPr>
           <w:szCs w:val="21"/>
@@ -1028,7 +1028,7 @@
             <m:sty m:val="p"/>
           </m:rPr>
           <w:rPr>
-            <w:rFonts w:ascii="Cambria Math" w:hAnsi="Cambria Math"/>
+            <w:rFonts w:ascii="Latin Modern Math" w:hAnsi="Latin Modern Math"/>
           </w:rPr>
           <m:t>p</m:t>
         </m:r>
@@ -1066,8 +1066,6 @@
         </w:rPr>
         <w:t>。</w:t>
       </w:r>
-      <w:bookmarkStart w:id="0" w:name="_GoBack"/>
-      <w:bookmarkEnd w:id="0"/>
     </w:p>
     <w:p/>
     <w:p>
@@ -1280,15 +1278,15 @@
 </file>
 
 <file path=word/endnotes.xml><?xml version="1.0" encoding="utf-8"?>
-<w:endnotes xmlns:ve="http://schemas.openxmlformats.org/markup-compatibility/2006" xmlns:o="urn:schemas-microsoft-com:office:office" xmlns:r="http://schemas.openxmlformats.org/officeDocument/2006/relationships" xmlns:m="http://schemas.openxmlformats.org/officeDocument/2006/math" xmlns:v="urn:schemas-microsoft-com:vml" xmlns:wp="http://schemas.openxmlformats.org/drawingml/2006/wordprocessingDrawing" xmlns:w10="urn:schemas-microsoft-com:office:word" xmlns:w="http://schemas.openxmlformats.org/wordprocessingml/2006/main" xmlns:wne="http://schemas.microsoft.com/office/word/2006/wordml">
-  <w:endnote w:type="separator" w:id="0">
+<w:endnotes xmlns:wpc="http://schemas.microsoft.com/office/word/2010/wordprocessingCanvas" xmlns:cx="http://schemas.microsoft.com/office/drawing/2014/chartex" xmlns:cx1="http://schemas.microsoft.com/office/drawing/2015/9/8/chartex" xmlns:cx2="http://schemas.microsoft.com/office/drawing/2015/10/21/chartex" xmlns:cx3="http://schemas.microsoft.com/office/drawing/2016/5/9/chartex" xmlns:cx4="http://schemas.microsoft.com/office/drawing/2016/5/10/chartex" xmlns:cx5="http://schemas.microsoft.com/office/drawing/2016/5/11/chartex" xmlns:cx6="http://schemas.microsoft.com/office/drawing/2016/5/12/chartex" xmlns:cx7="http://schemas.microsoft.com/office/drawing/2016/5/13/chartex" xmlns:cx8="http://schemas.microsoft.com/office/drawing/2016/5/14/chartex" xmlns:mc="http://schemas.openxmlformats.org/markup-compatibility/2006" xmlns:aink="http://schemas.microsoft.com/office/drawing/2016/ink" xmlns:am3d="http://schemas.microsoft.com/office/drawing/2017/model3d" xmlns:o="urn:schemas-microsoft-com:office:office" xmlns:r="http://schemas.openxmlformats.org/officeDocument/2006/relationships" xmlns:m="http://schemas.openxmlformats.org/officeDocument/2006/math" xmlns:v="urn:schemas-microsoft-com:vml" xmlns:wp14="http://schemas.microsoft.com/office/word/2010/wordprocessingDrawing" xmlns:wp="http://schemas.openxmlformats.org/drawingml/2006/wordprocessingDrawing" xmlns:w10="urn:schemas-microsoft-com:office:word" xmlns:w="http://schemas.openxmlformats.org/wordprocessingml/2006/main" xmlns:w14="http://schemas.microsoft.com/office/word/2010/wordml" xmlns:w15="http://schemas.microsoft.com/office/word/2012/wordml" xmlns:w16cid="http://schemas.microsoft.com/office/word/2016/wordml/cid" xmlns:w16se="http://schemas.microsoft.com/office/word/2015/wordml/symex" xmlns:wpg="http://schemas.microsoft.com/office/word/2010/wordprocessingGroup" xmlns:wpi="http://schemas.microsoft.com/office/word/2010/wordprocessingInk" xmlns:wne="http://schemas.microsoft.com/office/word/2006/wordml" xmlns:wps="http://schemas.microsoft.com/office/word/2010/wordprocessingShape" mc:Ignorable="w14 w15 w16se w16cid wp14">
+  <w:endnote w:type="separator" w:id="-1">
     <w:p>
       <w:r>
         <w:separator/>
       </w:r>
     </w:p>
   </w:endnote>
-  <w:endnote w:type="continuationSeparator" w:id="1">
+  <w:endnote w:type="continuationSeparator" w:id="0">
     <w:p>
       <w:r>
         <w:continuationSeparator/>
@@ -1299,10 +1297,10 @@
 </file>
 
 <file path=word/footer1.xml><?xml version="1.0" encoding="utf-8"?>
-<w:ftr xmlns:ve="http://schemas.openxmlformats.org/markup-compatibility/2006" xmlns:o="urn:schemas-microsoft-com:office:office" xmlns:r="http://schemas.openxmlformats.org/officeDocument/2006/relationships" xmlns:m="http://schemas.openxmlformats.org/officeDocument/2006/math" xmlns:v="urn:schemas-microsoft-com:vml" xmlns:wp="http://schemas.openxmlformats.org/drawingml/2006/wordprocessingDrawing" xmlns:w10="urn:schemas-microsoft-com:office:word" xmlns:w="http://schemas.openxmlformats.org/wordprocessingml/2006/main" xmlns:wne="http://schemas.microsoft.com/office/word/2006/wordml">
+<w:ftr xmlns:wpc="http://schemas.microsoft.com/office/word/2010/wordprocessingCanvas" xmlns:cx="http://schemas.microsoft.com/office/drawing/2014/chartex" xmlns:cx1="http://schemas.microsoft.com/office/drawing/2015/9/8/chartex" xmlns:cx2="http://schemas.microsoft.com/office/drawing/2015/10/21/chartex" xmlns:cx3="http://schemas.microsoft.com/office/drawing/2016/5/9/chartex" xmlns:cx4="http://schemas.microsoft.com/office/drawing/2016/5/10/chartex" xmlns:cx5="http://schemas.microsoft.com/office/drawing/2016/5/11/chartex" xmlns:cx6="http://schemas.microsoft.com/office/drawing/2016/5/12/chartex" xmlns:cx7="http://schemas.microsoft.com/office/drawing/2016/5/13/chartex" xmlns:cx8="http://schemas.microsoft.com/office/drawing/2016/5/14/chartex" xmlns:mc="http://schemas.openxmlformats.org/markup-compatibility/2006" xmlns:aink="http://schemas.microsoft.com/office/drawing/2016/ink" xmlns:am3d="http://schemas.microsoft.com/office/drawing/2017/model3d" xmlns:o="urn:schemas-microsoft-com:office:office" xmlns:r="http://schemas.openxmlformats.org/officeDocument/2006/relationships" xmlns:m="http://schemas.openxmlformats.org/officeDocument/2006/math" xmlns:v="urn:schemas-microsoft-com:vml" xmlns:wp14="http://schemas.microsoft.com/office/word/2010/wordprocessingDrawing" xmlns:wp="http://schemas.openxmlformats.org/drawingml/2006/wordprocessingDrawing" xmlns:w10="urn:schemas-microsoft-com:office:word" xmlns:w="http://schemas.openxmlformats.org/wordprocessingml/2006/main" xmlns:w14="http://schemas.microsoft.com/office/word/2010/wordml" xmlns:w15="http://schemas.microsoft.com/office/word/2012/wordml" xmlns:w16cid="http://schemas.microsoft.com/office/word/2016/wordml/cid" xmlns:w16se="http://schemas.microsoft.com/office/word/2015/wordml/symex" xmlns:wpg="http://schemas.microsoft.com/office/word/2010/wordprocessingGroup" xmlns:wpi="http://schemas.microsoft.com/office/word/2010/wordprocessingInk" xmlns:wne="http://schemas.microsoft.com/office/word/2006/wordml" xmlns:wps="http://schemas.microsoft.com/office/word/2010/wordprocessingShape" mc:Ignorable="w14 w15 w16se w16cid wp14">
   <w:p>
     <w:pPr>
-      <w:pStyle w:val="ac"/>
+      <w:pStyle w:val="ae"/>
       <w:jc w:val="center"/>
     </w:pPr>
     <w:r>
@@ -1353,6 +1351,7 @@
       </w:rPr>
       <w:fldChar w:fldCharType="end"/>
     </w:r>
+    <w:proofErr w:type="gramStart"/>
     <w:r>
       <w:rPr>
         <w:rFonts w:hint="eastAsia"/>
@@ -1360,6 +1359,7 @@
       </w:rPr>
       <w:t>页共</w:t>
     </w:r>
+    <w:proofErr w:type="gramEnd"/>
     <w:r>
       <w:rPr>
         <w:b/>
@@ -1412,17 +1412,17 @@
   </w:p>
   <w:p>
     <w:pPr>
-      <w:pStyle w:val="ac"/>
+      <w:pStyle w:val="ae"/>
     </w:pPr>
   </w:p>
 </w:ftr>
 </file>
 
 <file path=word/footer2.xml><?xml version="1.0" encoding="utf-8"?>
-<w:ftr xmlns:ve="http://schemas.openxmlformats.org/markup-compatibility/2006" xmlns:o="urn:schemas-microsoft-com:office:office" xmlns:r="http://schemas.openxmlformats.org/officeDocument/2006/relationships" xmlns:m="http://schemas.openxmlformats.org/officeDocument/2006/math" xmlns:v="urn:schemas-microsoft-com:vml" xmlns:wp="http://schemas.openxmlformats.org/drawingml/2006/wordprocessingDrawing" xmlns:w10="urn:schemas-microsoft-com:office:word" xmlns:w="http://schemas.openxmlformats.org/wordprocessingml/2006/main" xmlns:wne="http://schemas.microsoft.com/office/word/2006/wordml">
+<w:ftr xmlns:wpc="http://schemas.microsoft.com/office/word/2010/wordprocessingCanvas" xmlns:cx="http://schemas.microsoft.com/office/drawing/2014/chartex" xmlns:cx1="http://schemas.microsoft.com/office/drawing/2015/9/8/chartex" xmlns:cx2="http://schemas.microsoft.com/office/drawing/2015/10/21/chartex" xmlns:cx3="http://schemas.microsoft.com/office/drawing/2016/5/9/chartex" xmlns:cx4="http://schemas.microsoft.com/office/drawing/2016/5/10/chartex" xmlns:cx5="http://schemas.microsoft.com/office/drawing/2016/5/11/chartex" xmlns:cx6="http://schemas.microsoft.com/office/drawing/2016/5/12/chartex" xmlns:cx7="http://schemas.microsoft.com/office/drawing/2016/5/13/chartex" xmlns:cx8="http://schemas.microsoft.com/office/drawing/2016/5/14/chartex" xmlns:mc="http://schemas.openxmlformats.org/markup-compatibility/2006" xmlns:aink="http://schemas.microsoft.com/office/drawing/2016/ink" xmlns:am3d="http://schemas.microsoft.com/office/drawing/2017/model3d" xmlns:o="urn:schemas-microsoft-com:office:office" xmlns:r="http://schemas.openxmlformats.org/officeDocument/2006/relationships" xmlns:m="http://schemas.openxmlformats.org/officeDocument/2006/math" xmlns:v="urn:schemas-microsoft-com:vml" xmlns:wp14="http://schemas.microsoft.com/office/word/2010/wordprocessingDrawing" xmlns:wp="http://schemas.openxmlformats.org/drawingml/2006/wordprocessingDrawing" xmlns:w10="urn:schemas-microsoft-com:office:word" xmlns:w="http://schemas.openxmlformats.org/wordprocessingml/2006/main" xmlns:w14="http://schemas.microsoft.com/office/word/2010/wordml" xmlns:w15="http://schemas.microsoft.com/office/word/2012/wordml" xmlns:w16cid="http://schemas.microsoft.com/office/word/2016/wordml/cid" xmlns:w16se="http://schemas.microsoft.com/office/word/2015/wordml/symex" xmlns:wpg="http://schemas.microsoft.com/office/word/2010/wordprocessingGroup" xmlns:wpi="http://schemas.microsoft.com/office/word/2010/wordprocessingInk" xmlns:wne="http://schemas.microsoft.com/office/word/2006/wordml" xmlns:wps="http://schemas.microsoft.com/office/word/2010/wordprocessingShape" mc:Ignorable="w14 w15 w16se w16cid wp14">
   <w:p>
     <w:pPr>
-      <w:pStyle w:val="ac"/>
+      <w:pStyle w:val="ae"/>
       <w:jc w:val="center"/>
     </w:pPr>
     <w:r>
@@ -1463,6 +1463,7 @@
       </w:rPr>
       <w:fldChar w:fldCharType="end"/>
     </w:r>
+    <w:proofErr w:type="gramStart"/>
     <w:r>
       <w:rPr>
         <w:rFonts w:hint="eastAsia"/>
@@ -1470,6 +1471,7 @@
       </w:rPr>
       <w:t>页共</w:t>
     </w:r>
+    <w:proofErr w:type="gramEnd"/>
     <w:r>
       <w:rPr>
         <w:rFonts w:hint="eastAsia"/>
@@ -1489,15 +1491,15 @@
 </file>
 
 <file path=word/footnotes.xml><?xml version="1.0" encoding="utf-8"?>
-<w:footnotes xmlns:ve="http://schemas.openxmlformats.org/markup-compatibility/2006" xmlns:o="urn:schemas-microsoft-com:office:office" xmlns:r="http://schemas.openxmlformats.org/officeDocument/2006/relationships" xmlns:m="http://schemas.openxmlformats.org/officeDocument/2006/math" xmlns:v="urn:schemas-microsoft-com:vml" xmlns:wp="http://schemas.openxmlformats.org/drawingml/2006/wordprocessingDrawing" xmlns:w10="urn:schemas-microsoft-com:office:word" xmlns:w="http://schemas.openxmlformats.org/wordprocessingml/2006/main" xmlns:wne="http://schemas.microsoft.com/office/word/2006/wordml">
-  <w:footnote w:type="separator" w:id="0">
+<w:footnotes xmlns:wpc="http://schemas.microsoft.com/office/word/2010/wordprocessingCanvas" xmlns:cx="http://schemas.microsoft.com/office/drawing/2014/chartex" xmlns:cx1="http://schemas.microsoft.com/office/drawing/2015/9/8/chartex" xmlns:cx2="http://schemas.microsoft.com/office/drawing/2015/10/21/chartex" xmlns:cx3="http://schemas.microsoft.com/office/drawing/2016/5/9/chartex" xmlns:cx4="http://schemas.microsoft.com/office/drawing/2016/5/10/chartex" xmlns:cx5="http://schemas.microsoft.com/office/drawing/2016/5/11/chartex" xmlns:cx6="http://schemas.microsoft.com/office/drawing/2016/5/12/chartex" xmlns:cx7="http://schemas.microsoft.com/office/drawing/2016/5/13/chartex" xmlns:cx8="http://schemas.microsoft.com/office/drawing/2016/5/14/chartex" xmlns:mc="http://schemas.openxmlformats.org/markup-compatibility/2006" xmlns:aink="http://schemas.microsoft.com/office/drawing/2016/ink" xmlns:am3d="http://schemas.microsoft.com/office/drawing/2017/model3d" xmlns:o="urn:schemas-microsoft-com:office:office" xmlns:r="http://schemas.openxmlformats.org/officeDocument/2006/relationships" xmlns:m="http://schemas.openxmlformats.org/officeDocument/2006/math" xmlns:v="urn:schemas-microsoft-com:vml" xmlns:wp14="http://schemas.microsoft.com/office/word/2010/wordprocessingDrawing" xmlns:wp="http://schemas.openxmlformats.org/drawingml/2006/wordprocessingDrawing" xmlns:w10="urn:schemas-microsoft-com:office:word" xmlns:w="http://schemas.openxmlformats.org/wordprocessingml/2006/main" xmlns:w14="http://schemas.microsoft.com/office/word/2010/wordml" xmlns:w15="http://schemas.microsoft.com/office/word/2012/wordml" xmlns:w16cid="http://schemas.microsoft.com/office/word/2016/wordml/cid" xmlns:w16se="http://schemas.microsoft.com/office/word/2015/wordml/symex" xmlns:wpg="http://schemas.microsoft.com/office/word/2010/wordprocessingGroup" xmlns:wpi="http://schemas.microsoft.com/office/word/2010/wordprocessingInk" xmlns:wne="http://schemas.microsoft.com/office/word/2006/wordml" xmlns:wps="http://schemas.microsoft.com/office/word/2010/wordprocessingShape" mc:Ignorable="w14 w15 w16se w16cid wp14">
+  <w:footnote w:type="separator" w:id="-1">
     <w:p>
       <w:r>
         <w:separator/>
       </w:r>
     </w:p>
   </w:footnote>
-  <w:footnote w:type="continuationSeparator" w:id="1">
+  <w:footnote w:type="continuationSeparator" w:id="0">
     <w:p>
       <w:r>
         <w:continuationSeparator/>
@@ -1508,40 +1510,68 @@
 </file>
 
 <file path=word/header1.xml><?xml version="1.0" encoding="utf-8"?>
-<w:hdr xmlns:ve="http://schemas.openxmlformats.org/markup-compatibility/2006" xmlns:o="urn:schemas-microsoft-com:office:office" xmlns:r="http://schemas.openxmlformats.org/officeDocument/2006/relationships" xmlns:m="http://schemas.openxmlformats.org/officeDocument/2006/math" xmlns:v="urn:schemas-microsoft-com:vml" xmlns:wp="http://schemas.openxmlformats.org/drawingml/2006/wordprocessingDrawing" xmlns:w10="urn:schemas-microsoft-com:office:word" xmlns:w="http://schemas.openxmlformats.org/wordprocessingml/2006/main" xmlns:wne="http://schemas.microsoft.com/office/word/2006/wordml">
+<w:hdr xmlns:wpc="http://schemas.microsoft.com/office/word/2010/wordprocessingCanvas" xmlns:cx="http://schemas.microsoft.com/office/drawing/2014/chartex" xmlns:cx1="http://schemas.microsoft.com/office/drawing/2015/9/8/chartex" xmlns:cx2="http://schemas.microsoft.com/office/drawing/2015/10/21/chartex" xmlns:cx3="http://schemas.microsoft.com/office/drawing/2016/5/9/chartex" xmlns:cx4="http://schemas.microsoft.com/office/drawing/2016/5/10/chartex" xmlns:cx5="http://schemas.microsoft.com/office/drawing/2016/5/11/chartex" xmlns:cx6="http://schemas.microsoft.com/office/drawing/2016/5/12/chartex" xmlns:cx7="http://schemas.microsoft.com/office/drawing/2016/5/13/chartex" xmlns:cx8="http://schemas.microsoft.com/office/drawing/2016/5/14/chartex" xmlns:mc="http://schemas.openxmlformats.org/markup-compatibility/2006" xmlns:aink="http://schemas.microsoft.com/office/drawing/2016/ink" xmlns:am3d="http://schemas.microsoft.com/office/drawing/2017/model3d" xmlns:o="urn:schemas-microsoft-com:office:office" xmlns:r="http://schemas.openxmlformats.org/officeDocument/2006/relationships" xmlns:m="http://schemas.openxmlformats.org/officeDocument/2006/math" xmlns:v="urn:schemas-microsoft-com:vml" xmlns:wp14="http://schemas.microsoft.com/office/word/2010/wordprocessingDrawing" xmlns:wp="http://schemas.openxmlformats.org/drawingml/2006/wordprocessingDrawing" xmlns:w10="urn:schemas-microsoft-com:office:word" xmlns:w="http://schemas.openxmlformats.org/wordprocessingml/2006/main" xmlns:w14="http://schemas.microsoft.com/office/word/2010/wordml" xmlns:w15="http://schemas.microsoft.com/office/word/2012/wordml" xmlns:w16cid="http://schemas.microsoft.com/office/word/2016/wordml/cid" xmlns:w16se="http://schemas.microsoft.com/office/word/2015/wordml/symex" xmlns:wpg="http://schemas.microsoft.com/office/word/2010/wordprocessingGroup" xmlns:wpi="http://schemas.microsoft.com/office/word/2010/wordprocessingInk" xmlns:wne="http://schemas.microsoft.com/office/word/2006/wordml" xmlns:wps="http://schemas.microsoft.com/office/word/2010/wordprocessingShape" mc:Ignorable="w14 w15 w16se w16cid wp14">
   <w:p>
     <w:pPr>
-      <w:pStyle w:val="a9"/>
+      <w:pStyle w:val="aa"/>
     </w:pPr>
     <w:r>
       <w:rPr>
         <w:rFonts w:hint="eastAsia"/>
       </w:rPr>
-      <w:t>云南大学数学与统计学院数学系信息与计算科学专业</w:t>
+      <w:t>云南大学数学与统计学院数学</w:t>
+    </w:r>
+    <w:proofErr w:type="gramStart"/>
+    <w:r>
+      <w:rPr>
+        <w:rFonts w:hint="eastAsia"/>
+      </w:rPr>
+      <w:t>系信息</w:t>
+    </w:r>
+    <w:proofErr w:type="gramEnd"/>
+    <w:r>
+      <w:rPr>
+        <w:rFonts w:hint="eastAsia"/>
+      </w:rPr>
+      <w:t>与计算科学专业</w:t>
     </w:r>
   </w:p>
 </w:hdr>
 </file>
 
 <file path=word/header2.xml><?xml version="1.0" encoding="utf-8"?>
-<w:hdr xmlns:ve="http://schemas.openxmlformats.org/markup-compatibility/2006" xmlns:o="urn:schemas-microsoft-com:office:office" xmlns:r="http://schemas.openxmlformats.org/officeDocument/2006/relationships" xmlns:m="http://schemas.openxmlformats.org/officeDocument/2006/math" xmlns:v="urn:schemas-microsoft-com:vml" xmlns:wp="http://schemas.openxmlformats.org/drawingml/2006/wordprocessingDrawing" xmlns:w10="urn:schemas-microsoft-com:office:word" xmlns:w="http://schemas.openxmlformats.org/wordprocessingml/2006/main" xmlns:wne="http://schemas.microsoft.com/office/word/2006/wordml">
+<w:hdr xmlns:wpc="http://schemas.microsoft.com/office/word/2010/wordprocessingCanvas" xmlns:cx="http://schemas.microsoft.com/office/drawing/2014/chartex" xmlns:cx1="http://schemas.microsoft.com/office/drawing/2015/9/8/chartex" xmlns:cx2="http://schemas.microsoft.com/office/drawing/2015/10/21/chartex" xmlns:cx3="http://schemas.microsoft.com/office/drawing/2016/5/9/chartex" xmlns:cx4="http://schemas.microsoft.com/office/drawing/2016/5/10/chartex" xmlns:cx5="http://schemas.microsoft.com/office/drawing/2016/5/11/chartex" xmlns:cx6="http://schemas.microsoft.com/office/drawing/2016/5/12/chartex" xmlns:cx7="http://schemas.microsoft.com/office/drawing/2016/5/13/chartex" xmlns:cx8="http://schemas.microsoft.com/office/drawing/2016/5/14/chartex" xmlns:mc="http://schemas.openxmlformats.org/markup-compatibility/2006" xmlns:aink="http://schemas.microsoft.com/office/drawing/2016/ink" xmlns:am3d="http://schemas.microsoft.com/office/drawing/2017/model3d" xmlns:o="urn:schemas-microsoft-com:office:office" xmlns:r="http://schemas.openxmlformats.org/officeDocument/2006/relationships" xmlns:m="http://schemas.openxmlformats.org/officeDocument/2006/math" xmlns:v="urn:schemas-microsoft-com:vml" xmlns:wp14="http://schemas.microsoft.com/office/word/2010/wordprocessingDrawing" xmlns:wp="http://schemas.openxmlformats.org/drawingml/2006/wordprocessingDrawing" xmlns:w10="urn:schemas-microsoft-com:office:word" xmlns:w="http://schemas.openxmlformats.org/wordprocessingml/2006/main" xmlns:w14="http://schemas.microsoft.com/office/word/2010/wordml" xmlns:w15="http://schemas.microsoft.com/office/word/2012/wordml" xmlns:w16cid="http://schemas.microsoft.com/office/word/2016/wordml/cid" xmlns:w16se="http://schemas.microsoft.com/office/word/2015/wordml/symex" xmlns:wpg="http://schemas.microsoft.com/office/word/2010/wordprocessingGroup" xmlns:wpi="http://schemas.microsoft.com/office/word/2010/wordprocessingInk" xmlns:wne="http://schemas.microsoft.com/office/word/2006/wordml" xmlns:wps="http://schemas.microsoft.com/office/word/2010/wordprocessingShape" mc:Ignorable="w14 w15 w16se w16cid wp14">
   <w:p>
     <w:pPr>
-      <w:pStyle w:val="a9"/>
+      <w:pStyle w:val="aa"/>
     </w:pPr>
     <w:r>
       <w:rPr>
         <w:rFonts w:hint="eastAsia"/>
       </w:rPr>
-      <w:t>云南大学数学与统计学院数学系信息与计算科学专业</w:t>
+      <w:t>云南大学数学与统计学院数学</w:t>
+    </w:r>
+    <w:proofErr w:type="gramStart"/>
+    <w:r>
+      <w:rPr>
+        <w:rFonts w:hint="eastAsia"/>
+      </w:rPr>
+      <w:t>系信息</w:t>
+    </w:r>
+    <w:proofErr w:type="gramEnd"/>
+    <w:r>
+      <w:rPr>
+        <w:rFonts w:hint="eastAsia"/>
+      </w:rPr>
+      <w:t>与计算科学专业</w:t>
     </w:r>
   </w:p>
 </w:hdr>
 </file>
 
 <file path=word/numbering.xml><?xml version="1.0" encoding="utf-8"?>
-<w:numbering xmlns:ve="http://schemas.openxmlformats.org/markup-compatibility/2006" xmlns:o="urn:schemas-microsoft-com:office:office" xmlns:r="http://schemas.openxmlformats.org/officeDocument/2006/relationships" xmlns:m="http://schemas.openxmlformats.org/officeDocument/2006/math" xmlns:v="urn:schemas-microsoft-com:vml" xmlns:wp="http://schemas.openxmlformats.org/drawingml/2006/wordprocessingDrawing" xmlns:w10="urn:schemas-microsoft-com:office:word" xmlns:w="http://schemas.openxmlformats.org/wordprocessingml/2006/main" xmlns:wne="http://schemas.microsoft.com/office/word/2006/wordml">
-  <w:abstractNum w:abstractNumId="0">
+<w:numbering xmlns:wpc="http://schemas.microsoft.com/office/word/2010/wordprocessingCanvas" xmlns:cx="http://schemas.microsoft.com/office/drawing/2014/chartex" xmlns:cx1="http://schemas.microsoft.com/office/drawing/2015/9/8/chartex" xmlns:cx2="http://schemas.microsoft.com/office/drawing/2015/10/21/chartex" xmlns:cx3="http://schemas.microsoft.com/office/drawing/2016/5/9/chartex" xmlns:cx4="http://schemas.microsoft.com/office/drawing/2016/5/10/chartex" xmlns:cx5="http://schemas.microsoft.com/office/drawing/2016/5/11/chartex" xmlns:cx6="http://schemas.microsoft.com/office/drawing/2016/5/12/chartex" xmlns:cx7="http://schemas.microsoft.com/office/drawing/2016/5/13/chartex" xmlns:cx8="http://schemas.microsoft.com/office/drawing/2016/5/14/chartex" xmlns:mc="http://schemas.openxmlformats.org/markup-compatibility/2006" xmlns:aink="http://schemas.microsoft.com/office/drawing/2016/ink" xmlns:am3d="http://schemas.microsoft.com/office/drawing/2017/model3d" xmlns:o="urn:schemas-microsoft-com:office:office" xmlns:r="http://schemas.openxmlformats.org/officeDocument/2006/relationships" xmlns:m="http://schemas.openxmlformats.org/officeDocument/2006/math" xmlns:v="urn:schemas-microsoft-com:vml" xmlns:wp14="http://schemas.microsoft.com/office/word/2010/wordprocessingDrawing" xmlns:wp="http://schemas.openxmlformats.org/drawingml/2006/wordprocessingDrawing" xmlns:w10="urn:schemas-microsoft-com:office:word" xmlns:w="http://schemas.openxmlformats.org/wordprocessingml/2006/main" xmlns:w14="http://schemas.microsoft.com/office/word/2010/wordml" xmlns:w15="http://schemas.microsoft.com/office/word/2012/wordml" xmlns:w16cid="http://schemas.microsoft.com/office/word/2016/wordml/cid" xmlns:w16se="http://schemas.microsoft.com/office/word/2015/wordml/symex" xmlns:wpg="http://schemas.microsoft.com/office/word/2010/wordprocessingGroup" xmlns:wpi="http://schemas.microsoft.com/office/word/2010/wordprocessingInk" xmlns:wne="http://schemas.microsoft.com/office/word/2006/wordml" xmlns:wps="http://schemas.microsoft.com/office/word/2010/wordprocessingShape" mc:Ignorable="w14 w15 w16se w16cid wp14">
+  <w:abstractNum w:abstractNumId="0" w15:restartNumberingAfterBreak="0">
     <w:nsid w:val="03CA09A0"/>
     <w:multiLevelType w:val="hybridMultilevel"/>
     <w:tmpl w:val="FD146C5A"/>
@@ -1654,7 +1684,7 @@
       </w:rPr>
     </w:lvl>
   </w:abstractNum>
-  <w:abstractNum w:abstractNumId="1">
+  <w:abstractNum w:abstractNumId="1" w15:restartNumberingAfterBreak="0">
     <w:nsid w:val="053330A5"/>
     <w:multiLevelType w:val="hybridMultilevel"/>
     <w:tmpl w:val="ABA684CC"/>
@@ -1767,7 +1797,7 @@
       </w:rPr>
     </w:lvl>
   </w:abstractNum>
-  <w:abstractNum w:abstractNumId="2">
+  <w:abstractNum w:abstractNumId="2" w15:restartNumberingAfterBreak="0">
     <w:nsid w:val="302119D9"/>
     <w:multiLevelType w:val="hybridMultilevel"/>
     <w:tmpl w:val="ABC2D3F4"/>
@@ -1853,7 +1883,7 @@
       </w:pPr>
     </w:lvl>
   </w:abstractNum>
-  <w:abstractNum w:abstractNumId="3">
+  <w:abstractNum w:abstractNumId="3" w15:restartNumberingAfterBreak="0">
     <w:nsid w:val="326B61AA"/>
     <w:multiLevelType w:val="hybridMultilevel"/>
     <w:tmpl w:val="241A4F8C"/>
@@ -1966,7 +1996,7 @@
       </w:rPr>
     </w:lvl>
   </w:abstractNum>
-  <w:abstractNum w:abstractNumId="4">
+  <w:abstractNum w:abstractNumId="4" w15:restartNumberingAfterBreak="0">
     <w:nsid w:val="32971B57"/>
     <w:multiLevelType w:val="hybridMultilevel"/>
     <w:tmpl w:val="3544E892"/>
@@ -2079,7 +2109,7 @@
       </w:rPr>
     </w:lvl>
   </w:abstractNum>
-  <w:abstractNum w:abstractNumId="5">
+  <w:abstractNum w:abstractNumId="5" w15:restartNumberingAfterBreak="0">
     <w:nsid w:val="3AF22746"/>
     <w:multiLevelType w:val="hybridMultilevel"/>
     <w:tmpl w:val="AB1CD6CE"/>
@@ -2192,7 +2222,7 @@
       </w:rPr>
     </w:lvl>
   </w:abstractNum>
-  <w:abstractNum w:abstractNumId="6">
+  <w:abstractNum w:abstractNumId="6" w15:restartNumberingAfterBreak="0">
     <w:nsid w:val="3FAB4663"/>
     <w:multiLevelType w:val="hybridMultilevel"/>
     <w:tmpl w:val="1A7C664A"/>
@@ -2305,7 +2335,7 @@
       </w:rPr>
     </w:lvl>
   </w:abstractNum>
-  <w:abstractNum w:abstractNumId="7">
+  <w:abstractNum w:abstractNumId="7" w15:restartNumberingAfterBreak="0">
     <w:nsid w:val="43AC6D65"/>
     <w:multiLevelType w:val="hybridMultilevel"/>
     <w:tmpl w:val="2110B352"/>
@@ -2418,7 +2448,7 @@
       </w:rPr>
     </w:lvl>
   </w:abstractNum>
-  <w:abstractNum w:abstractNumId="8">
+  <w:abstractNum w:abstractNumId="8" w15:restartNumberingAfterBreak="0">
     <w:nsid w:val="4CAC2711"/>
     <w:multiLevelType w:val="hybridMultilevel"/>
     <w:tmpl w:val="EAD6D978"/>
@@ -2531,7 +2561,7 @@
       </w:rPr>
     </w:lvl>
   </w:abstractNum>
-  <w:abstractNum w:abstractNumId="9">
+  <w:abstractNum w:abstractNumId="9" w15:restartNumberingAfterBreak="0">
     <w:nsid w:val="61553658"/>
     <w:multiLevelType w:val="hybridMultilevel"/>
     <w:tmpl w:val="D14CC6E2"/>
@@ -2620,7 +2650,7 @@
       </w:pPr>
     </w:lvl>
   </w:abstractNum>
-  <w:abstractNum w:abstractNumId="10">
+  <w:abstractNum w:abstractNumId="10" w15:restartNumberingAfterBreak="0">
     <w:nsid w:val="733B72C4"/>
     <w:multiLevelType w:val="hybridMultilevel"/>
     <w:tmpl w:val="1A965DC6"/>
@@ -2733,7 +2763,7 @@
       </w:rPr>
     </w:lvl>
   </w:abstractNum>
-  <w:abstractNum w:abstractNumId="11">
+  <w:abstractNum w:abstractNumId="11" w15:restartNumberingAfterBreak="0">
     <w:nsid w:val="7AC81408"/>
     <w:multiLevelType w:val="hybridMultilevel"/>
     <w:tmpl w:val="7F9C2874"/>
@@ -2846,7 +2876,7 @@
       </w:rPr>
     </w:lvl>
   </w:abstractNum>
-  <w:abstractNum w:abstractNumId="12">
+  <w:abstractNum w:abstractNumId="12" w15:restartNumberingAfterBreak="0">
     <w:nsid w:val="7C9416C6"/>
     <w:multiLevelType w:val="hybridMultilevel"/>
     <w:tmpl w:val="04906008"/>
@@ -2978,7 +3008,7 @@
 </file>
 
 <file path=word/styles.xml><?xml version="1.0" encoding="utf-8"?>
-<w:styles xmlns:r="http://schemas.openxmlformats.org/officeDocument/2006/relationships" xmlns:w="http://schemas.openxmlformats.org/wordprocessingml/2006/main">
+<w:styles xmlns:mc="http://schemas.openxmlformats.org/markup-compatibility/2006" xmlns:r="http://schemas.openxmlformats.org/officeDocument/2006/relationships" xmlns:w="http://schemas.openxmlformats.org/wordprocessingml/2006/main" xmlns:w14="http://schemas.microsoft.com/office/word/2010/wordml" xmlns:w15="http://schemas.microsoft.com/office/word/2012/wordml" xmlns:w16cid="http://schemas.microsoft.com/office/word/2016/wordml/cid" xmlns:w16se="http://schemas.microsoft.com/office/word/2015/wordml/symex" mc:Ignorable="w14 w15 w16se w16cid">
   <w:docDefaults>
     <w:rPrDefault>
       <w:rPr>
@@ -2988,7 +3018,7 @@
     </w:rPrDefault>
     <w:pPrDefault/>
   </w:docDefaults>
-  <w:latentStyles w:defLockedState="0" w:defUIPriority="0" w:defSemiHidden="0" w:defUnhideWhenUsed="0" w:defQFormat="0" w:count="267">
+  <w:latentStyles w:defLockedState="0" w:defUIPriority="0" w:defSemiHidden="0" w:defUnhideWhenUsed="0" w:defQFormat="0" w:count="375">
     <w:lsdException w:name="Normal" w:qFormat="1"/>
     <w:lsdException w:name="heading 1" w:qFormat="1"/>
     <w:lsdException w:name="heading 2" w:semiHidden="1" w:unhideWhenUsed="1" w:qFormat="1"/>
@@ -2999,17 +3029,95 @@
     <w:lsdException w:name="heading 7" w:semiHidden="1" w:unhideWhenUsed="1" w:qFormat="1"/>
     <w:lsdException w:name="heading 8" w:semiHidden="1" w:unhideWhenUsed="1" w:qFormat="1"/>
     <w:lsdException w:name="heading 9" w:semiHidden="1" w:unhideWhenUsed="1" w:qFormat="1"/>
-    <w:lsdException w:name="footer" w:uiPriority="99"/>
+    <w:lsdException w:name="index 1" w:semiHidden="1" w:unhideWhenUsed="1"/>
+    <w:lsdException w:name="index 2" w:semiHidden="1" w:unhideWhenUsed="1"/>
+    <w:lsdException w:name="index 3" w:semiHidden="1" w:unhideWhenUsed="1"/>
+    <w:lsdException w:name="index 4" w:semiHidden="1" w:unhideWhenUsed="1"/>
+    <w:lsdException w:name="index 5" w:semiHidden="1" w:unhideWhenUsed="1"/>
+    <w:lsdException w:name="index 6" w:semiHidden="1" w:unhideWhenUsed="1"/>
+    <w:lsdException w:name="index 7" w:semiHidden="1" w:unhideWhenUsed="1"/>
+    <w:lsdException w:name="index 8" w:semiHidden="1" w:unhideWhenUsed="1"/>
+    <w:lsdException w:name="index 9" w:semiHidden="1" w:unhideWhenUsed="1"/>
+    <w:lsdException w:name="toc 1" w:semiHidden="1" w:unhideWhenUsed="1"/>
+    <w:lsdException w:name="toc 2" w:semiHidden="1" w:unhideWhenUsed="1"/>
+    <w:lsdException w:name="toc 3" w:semiHidden="1" w:unhideWhenUsed="1"/>
+    <w:lsdException w:name="toc 4" w:semiHidden="1" w:unhideWhenUsed="1"/>
+    <w:lsdException w:name="toc 5" w:semiHidden="1" w:unhideWhenUsed="1"/>
+    <w:lsdException w:name="toc 6" w:semiHidden="1" w:unhideWhenUsed="1"/>
+    <w:lsdException w:name="toc 7" w:semiHidden="1" w:unhideWhenUsed="1"/>
+    <w:lsdException w:name="toc 8" w:semiHidden="1" w:unhideWhenUsed="1"/>
+    <w:lsdException w:name="toc 9" w:semiHidden="1" w:unhideWhenUsed="1"/>
+    <w:lsdException w:name="Normal Indent" w:semiHidden="1" w:unhideWhenUsed="1"/>
+    <w:lsdException w:name="footnote text" w:semiHidden="1" w:unhideWhenUsed="1"/>
+    <w:lsdException w:name="annotation text" w:semiHidden="1" w:unhideWhenUsed="1"/>
+    <w:lsdException w:name="header" w:semiHidden="1" w:unhideWhenUsed="1"/>
+    <w:lsdException w:name="footer" w:semiHidden="1" w:uiPriority="99" w:unhideWhenUsed="1"/>
+    <w:lsdException w:name="index heading" w:semiHidden="1" w:unhideWhenUsed="1"/>
+    <w:lsdException w:name="caption" w:semiHidden="1" w:unhideWhenUsed="1"/>
+    <w:lsdException w:name="table of figures" w:semiHidden="1" w:unhideWhenUsed="1"/>
+    <w:lsdException w:name="envelope address" w:semiHidden="1" w:unhideWhenUsed="1"/>
+    <w:lsdException w:name="envelope return" w:semiHidden="1" w:unhideWhenUsed="1"/>
+    <w:lsdException w:name="footnote reference" w:semiHidden="1" w:unhideWhenUsed="1"/>
+    <w:lsdException w:name="annotation reference" w:semiHidden="1" w:unhideWhenUsed="1"/>
+    <w:lsdException w:name="line number" w:semiHidden="1" w:unhideWhenUsed="1"/>
+    <w:lsdException w:name="page number" w:semiHidden="1" w:unhideWhenUsed="1"/>
+    <w:lsdException w:name="endnote reference" w:semiHidden="1" w:unhideWhenUsed="1"/>
+    <w:lsdException w:name="endnote text" w:semiHidden="1" w:unhideWhenUsed="1"/>
+    <w:lsdException w:name="table of authorities" w:semiHidden="1" w:unhideWhenUsed="1"/>
+    <w:lsdException w:name="toa heading" w:semiHidden="1" w:unhideWhenUsed="1"/>
+    <w:lsdException w:name="List" w:semiHidden="1" w:unhideWhenUsed="1"/>
+    <w:lsdException w:name="List 2" w:semiHidden="1" w:unhideWhenUsed="1"/>
+    <w:lsdException w:name="List 3" w:semiHidden="1" w:unhideWhenUsed="1"/>
+    <w:lsdException w:name="List 4" w:semiHidden="1" w:unhideWhenUsed="1"/>
+    <w:lsdException w:name="List 5" w:semiHidden="1" w:unhideWhenUsed="1"/>
+    <w:lsdException w:name="List Bullet 2" w:semiHidden="1" w:unhideWhenUsed="1"/>
+    <w:lsdException w:name="List Bullet 3" w:semiHidden="1" w:unhideWhenUsed="1"/>
+    <w:lsdException w:name="List Bullet 4" w:semiHidden="1" w:unhideWhenUsed="1"/>
+    <w:lsdException w:name="List Bullet 5" w:semiHidden="1" w:unhideWhenUsed="1"/>
+    <w:lsdException w:name="List Number 2" w:semiHidden="1" w:unhideWhenUsed="1"/>
+    <w:lsdException w:name="List Number 3" w:semiHidden="1" w:unhideWhenUsed="1"/>
+    <w:lsdException w:name="List Number 4" w:semiHidden="1" w:unhideWhenUsed="1"/>
+    <w:lsdException w:name="List Number 5" w:semiHidden="1" w:unhideWhenUsed="1"/>
     <w:lsdException w:name="Title" w:qFormat="1"/>
-    <w:lsdException w:name="Default Paragraph Font" w:semiHidden="1"/>
-    <w:lsdException w:name="Hyperlink" w:uiPriority="99"/>
+    <w:lsdException w:name="Closing" w:semiHidden="1" w:unhideWhenUsed="1"/>
+    <w:lsdException w:name="Signature" w:semiHidden="1" w:unhideWhenUsed="1"/>
+    <w:lsdException w:name="Default Paragraph Font" w:semiHidden="1" w:unhideWhenUsed="1"/>
+    <w:lsdException w:name="Body Text" w:semiHidden="1" w:unhideWhenUsed="1"/>
+    <w:lsdException w:name="Body Text Indent" w:semiHidden="1" w:unhideWhenUsed="1"/>
+    <w:lsdException w:name="List Continue" w:semiHidden="1" w:unhideWhenUsed="1"/>
+    <w:lsdException w:name="List Continue 2" w:semiHidden="1" w:unhideWhenUsed="1"/>
+    <w:lsdException w:name="Salutation" w:semiHidden="1" w:unhideWhenUsed="1"/>
+    <w:lsdException w:name="Date" w:semiHidden="1" w:unhideWhenUsed="1"/>
+    <w:lsdException w:name="Body Text First Indent" w:semiHidden="1" w:unhideWhenUsed="1"/>
+    <w:lsdException w:name="Body Text First Indent 2" w:semiHidden="1" w:unhideWhenUsed="1"/>
+    <w:lsdException w:name="Note Heading" w:semiHidden="1" w:unhideWhenUsed="1"/>
+    <w:lsdException w:name="Body Text 2" w:semiHidden="1" w:unhideWhenUsed="1"/>
+    <w:lsdException w:name="Body Text 3" w:semiHidden="1" w:unhideWhenUsed="1"/>
+    <w:lsdException w:name="Body Text Indent 2" w:semiHidden="1" w:unhideWhenUsed="1"/>
+    <w:lsdException w:name="Body Text Indent 3" w:semiHidden="1" w:unhideWhenUsed="1"/>
+    <w:lsdException w:name="Block Text" w:semiHidden="1" w:unhideWhenUsed="1"/>
+    <w:lsdException w:name="Hyperlink" w:semiHidden="1" w:uiPriority="99" w:unhideWhenUsed="1"/>
+    <w:lsdException w:name="FollowedHyperlink" w:semiHidden="1" w:unhideWhenUsed="1"/>
     <w:lsdException w:name="Strong" w:uiPriority="22"/>
     <w:lsdException w:name="Emphasis" w:uiPriority="20"/>
+    <w:lsdException w:name="Document Map" w:semiHidden="1" w:unhideWhenUsed="1"/>
+    <w:lsdException w:name="Plain Text" w:semiHidden="1" w:unhideWhenUsed="1"/>
+    <w:lsdException w:name="E-mail Signature" w:semiHidden="1" w:unhideWhenUsed="1"/>
     <w:lsdException w:name="HTML Top of Form" w:semiHidden="1" w:uiPriority="99" w:unhideWhenUsed="1"/>
     <w:lsdException w:name="HTML Bottom of Form" w:semiHidden="1" w:uiPriority="99" w:unhideWhenUsed="1"/>
-    <w:lsdException w:name="Normal (Web)" w:uiPriority="99" w:unhideWhenUsed="1"/>
+    <w:lsdException w:name="Normal (Web)" w:semiHidden="1" w:uiPriority="99" w:unhideWhenUsed="1"/>
+    <w:lsdException w:name="HTML Acronym" w:semiHidden="1" w:unhideWhenUsed="1"/>
+    <w:lsdException w:name="HTML Address" w:semiHidden="1" w:unhideWhenUsed="1"/>
+    <w:lsdException w:name="HTML Cite" w:semiHidden="1" w:unhideWhenUsed="1"/>
+    <w:lsdException w:name="HTML Code" w:semiHidden="1" w:unhideWhenUsed="1"/>
+    <w:lsdException w:name="HTML Definition" w:semiHidden="1" w:unhideWhenUsed="1"/>
+    <w:lsdException w:name="HTML Keyboard" w:semiHidden="1" w:unhideWhenUsed="1"/>
+    <w:lsdException w:name="HTML Preformatted" w:semiHidden="1" w:unhideWhenUsed="1"/>
+    <w:lsdException w:name="HTML Sample" w:semiHidden="1" w:unhideWhenUsed="1"/>
+    <w:lsdException w:name="HTML Typewriter" w:semiHidden="1" w:unhideWhenUsed="1"/>
     <w:lsdException w:name="HTML Variable" w:semiHidden="1" w:unhideWhenUsed="1"/>
     <w:lsdException w:name="Normal Table" w:semiHidden="1" w:uiPriority="99" w:unhideWhenUsed="1"/>
+    <w:lsdException w:name="annotation subject" w:semiHidden="1" w:unhideWhenUsed="1"/>
     <w:lsdException w:name="No List" w:semiHidden="1" w:uiPriority="99" w:unhideWhenUsed="1"/>
     <w:lsdException w:name="Outline List 1" w:semiHidden="1" w:uiPriority="99" w:unhideWhenUsed="1"/>
     <w:lsdException w:name="Outline List 2" w:semiHidden="1" w:uiPriority="99" w:unhideWhenUsed="1"/>
@@ -3055,10 +3163,10 @@
     <w:lsdException w:name="Table Subtle 2" w:semiHidden="1" w:uiPriority="99" w:unhideWhenUsed="1"/>
     <w:lsdException w:name="Table Web 1" w:semiHidden="1" w:uiPriority="99" w:unhideWhenUsed="1"/>
     <w:lsdException w:name="Table Web 2" w:semiHidden="1" w:uiPriority="99" w:unhideWhenUsed="1"/>
-    <w:lsdException w:name="Table Web 3" w:semiHidden="1" w:uiPriority="99" w:unhideWhenUsed="1"/>
+    <w:lsdException w:name="Table Web 3" w:uiPriority="99"/>
     <w:lsdException w:name="Balloon Text" w:semiHidden="1" w:unhideWhenUsed="1"/>
     <w:lsdException w:name="Table Grid" w:uiPriority="99"/>
-    <w:lsdException w:name="Table Theme" w:semiHidden="1" w:uiPriority="99" w:unhideWhenUsed="1"/>
+    <w:lsdException w:name="Table Theme" w:uiPriority="99"/>
     <w:lsdException w:name="Placeholder Text" w:semiHidden="1" w:uiPriority="99" w:unhideWhenUsed="1"/>
     <w:lsdException w:name="No Spacing" w:uiPriority="99"/>
     <w:lsdException w:name="Light Shading" w:uiPriority="60"/>
@@ -3170,6 +3278,114 @@
     <w:lsdException w:name="Book Title" w:uiPriority="33" w:qFormat="1"/>
     <w:lsdException w:name="Bibliography" w:semiHidden="1" w:uiPriority="37" w:unhideWhenUsed="1"/>
     <w:lsdException w:name="TOC Heading" w:semiHidden="1" w:uiPriority="39" w:unhideWhenUsed="1" w:qFormat="1"/>
+    <w:lsdException w:name="Plain Table 1" w:uiPriority="41"/>
+    <w:lsdException w:name="Plain Table 2" w:uiPriority="42"/>
+    <w:lsdException w:name="Plain Table 3" w:uiPriority="43"/>
+    <w:lsdException w:name="Plain Table 4" w:uiPriority="44"/>
+    <w:lsdException w:name="Plain Table 5" w:uiPriority="45"/>
+    <w:lsdException w:name="Grid Table Light" w:uiPriority="40"/>
+    <w:lsdException w:name="Grid Table 1 Light" w:uiPriority="46"/>
+    <w:lsdException w:name="Grid Table 2" w:uiPriority="47"/>
+    <w:lsdException w:name="Grid Table 3" w:uiPriority="48"/>
+    <w:lsdException w:name="Grid Table 4" w:uiPriority="49"/>
+    <w:lsdException w:name="Grid Table 5 Dark" w:uiPriority="50"/>
+    <w:lsdException w:name="Grid Table 6 Colorful" w:uiPriority="51"/>
+    <w:lsdException w:name="Grid Table 7 Colorful" w:uiPriority="52"/>
+    <w:lsdException w:name="Grid Table 1 Light Accent 1" w:uiPriority="46"/>
+    <w:lsdException w:name="Grid Table 2 Accent 1" w:uiPriority="47"/>
+    <w:lsdException w:name="Grid Table 3 Accent 1" w:uiPriority="48"/>
+    <w:lsdException w:name="Grid Table 4 Accent 1" w:uiPriority="49"/>
+    <w:lsdException w:name="Grid Table 5 Dark Accent 1" w:uiPriority="50"/>
+    <w:lsdException w:name="Grid Table 6 Colorful Accent 1" w:uiPriority="51"/>
+    <w:lsdException w:name="Grid Table 7 Colorful Accent 1" w:uiPriority="52"/>
+    <w:lsdException w:name="Grid Table 1 Light Accent 2" w:uiPriority="46"/>
+    <w:lsdException w:name="Grid Table 2 Accent 2" w:uiPriority="47"/>
+    <w:lsdException w:name="Grid Table 3 Accent 2" w:uiPriority="48"/>
+    <w:lsdException w:name="Grid Table 4 Accent 2" w:uiPriority="49"/>
+    <w:lsdException w:name="Grid Table 5 Dark Accent 2" w:uiPriority="50"/>
+    <w:lsdException w:name="Grid Table 6 Colorful Accent 2" w:uiPriority="51"/>
+    <w:lsdException w:name="Grid Table 7 Colorful Accent 2" w:uiPriority="52"/>
+    <w:lsdException w:name="Grid Table 1 Light Accent 3" w:uiPriority="46"/>
+    <w:lsdException w:name="Grid Table 2 Accent 3" w:uiPriority="47"/>
+    <w:lsdException w:name="Grid Table 3 Accent 3" w:uiPriority="48"/>
+    <w:lsdException w:name="Grid Table 4 Accent 3" w:uiPriority="49"/>
+    <w:lsdException w:name="Grid Table 5 Dark Accent 3" w:uiPriority="50"/>
+    <w:lsdException w:name="Grid Table 6 Colorful Accent 3" w:uiPriority="51"/>
+    <w:lsdException w:name="Grid Table 7 Colorful Accent 3" w:uiPriority="52"/>
+    <w:lsdException w:name="Grid Table 1 Light Accent 4" w:uiPriority="46"/>
+    <w:lsdException w:name="Grid Table 2 Accent 4" w:uiPriority="47"/>
+    <w:lsdException w:name="Grid Table 3 Accent 4" w:uiPriority="48"/>
+    <w:lsdException w:name="Grid Table 4 Accent 4" w:uiPriority="49"/>
+    <w:lsdException w:name="Grid Table 5 Dark Accent 4" w:uiPriority="50"/>
+    <w:lsdException w:name="Grid Table 6 Colorful Accent 4" w:uiPriority="51"/>
+    <w:lsdException w:name="Grid Table 7 Colorful Accent 4" w:uiPriority="52"/>
+    <w:lsdException w:name="Grid Table 1 Light Accent 5" w:uiPriority="46"/>
+    <w:lsdException w:name="Grid Table 2 Accent 5" w:uiPriority="47"/>
+    <w:lsdException w:name="Grid Table 3 Accent 5" w:uiPriority="48"/>
+    <w:lsdException w:name="Grid Table 4 Accent 5" w:uiPriority="49"/>
+    <w:lsdException w:name="Grid Table 5 Dark Accent 5" w:uiPriority="50"/>
+    <w:lsdException w:name="Grid Table 6 Colorful Accent 5" w:uiPriority="51"/>
+    <w:lsdException w:name="Grid Table 7 Colorful Accent 5" w:uiPriority="52"/>
+    <w:lsdException w:name="Grid Table 1 Light Accent 6" w:uiPriority="46"/>
+    <w:lsdException w:name="Grid Table 2 Accent 6" w:uiPriority="47"/>
+    <w:lsdException w:name="Grid Table 3 Accent 6" w:uiPriority="48"/>
+    <w:lsdException w:name="Grid Table 4 Accent 6" w:uiPriority="49"/>
+    <w:lsdException w:name="Grid Table 5 Dark Accent 6" w:uiPriority="50"/>
+    <w:lsdException w:name="Grid Table 6 Colorful Accent 6" w:uiPriority="51"/>
+    <w:lsdException w:name="Grid Table 7 Colorful Accent 6" w:uiPriority="52"/>
+    <w:lsdException w:name="List Table 1 Light" w:uiPriority="46"/>
+    <w:lsdException w:name="List Table 2" w:uiPriority="47"/>
+    <w:lsdException w:name="List Table 3" w:uiPriority="48"/>
+    <w:lsdException w:name="List Table 4" w:uiPriority="49"/>
+    <w:lsdException w:name="List Table 5 Dark" w:uiPriority="50"/>
+    <w:lsdException w:name="List Table 6 Colorful" w:uiPriority="51"/>
+    <w:lsdException w:name="List Table 7 Colorful" w:uiPriority="52"/>
+    <w:lsdException w:name="List Table 1 Light Accent 1" w:uiPriority="46"/>
+    <w:lsdException w:name="List Table 2 Accent 1" w:uiPriority="47"/>
+    <w:lsdException w:name="List Table 3 Accent 1" w:uiPriority="48"/>
+    <w:lsdException w:name="List Table 4 Accent 1" w:uiPriority="49"/>
+    <w:lsdException w:name="List Table 5 Dark Accent 1" w:uiPriority="50"/>
+    <w:lsdException w:name="List Table 6 Colorful Accent 1" w:uiPriority="51"/>
+    <w:lsdException w:name="List Table 7 Colorful Accent 1" w:uiPriority="52"/>
+    <w:lsdException w:name="List Table 1 Light Accent 2" w:uiPriority="46"/>
+    <w:lsdException w:name="List Table 2 Accent 2" w:uiPriority="47"/>
+    <w:lsdException w:name="List Table 3 Accent 2" w:uiPriority="48"/>
+    <w:lsdException w:name="List Table 4 Accent 2" w:uiPriority="49"/>
+    <w:lsdException w:name="List Table 5 Dark Accent 2" w:uiPriority="50"/>
+    <w:lsdException w:name="List Table 6 Colorful Accent 2" w:uiPriority="51"/>
+    <w:lsdException w:name="List Table 7 Colorful Accent 2" w:uiPriority="52"/>
+    <w:lsdException w:name="List Table 1 Light Accent 3" w:uiPriority="46"/>
+    <w:lsdException w:name="List Table 2 Accent 3" w:uiPriority="47"/>
+    <w:lsdException w:name="List Table 3 Accent 3" w:uiPriority="48"/>
+    <w:lsdException w:name="List Table 4 Accent 3" w:uiPriority="49"/>
+    <w:lsdException w:name="List Table 5 Dark Accent 3" w:uiPriority="50"/>
+    <w:lsdException w:name="List Table 6 Colorful Accent 3" w:uiPriority="51"/>
+    <w:lsdException w:name="List Table 7 Colorful Accent 3" w:uiPriority="52"/>
+    <w:lsdException w:name="List Table 1 Light Accent 4" w:uiPriority="46"/>
+    <w:lsdException w:name="List Table 2 Accent 4" w:uiPriority="47"/>
+    <w:lsdException w:name="List Table 3 Accent 4" w:uiPriority="48"/>
+    <w:lsdException w:name="List Table 4 Accent 4" w:uiPriority="49"/>
+    <w:lsdException w:name="List Table 5 Dark Accent 4" w:uiPriority="50"/>
+    <w:lsdException w:name="List Table 6 Colorful Accent 4" w:uiPriority="51"/>
+    <w:lsdException w:name="List Table 7 Colorful Accent 4" w:uiPriority="52"/>
+    <w:lsdException w:name="List Table 1 Light Accent 5" w:uiPriority="46"/>
+    <w:lsdException w:name="List Table 2 Accent 5" w:uiPriority="47"/>
+    <w:lsdException w:name="List Table 3 Accent 5" w:uiPriority="48"/>
+    <w:lsdException w:name="List Table 4 Accent 5" w:uiPriority="49"/>
+    <w:lsdException w:name="List Table 5 Dark Accent 5" w:uiPriority="50"/>
+    <w:lsdException w:name="List Table 6 Colorful Accent 5" w:uiPriority="51"/>
+    <w:lsdException w:name="List Table 7 Colorful Accent 5" w:uiPriority="52"/>
+    <w:lsdException w:name="List Table 1 Light Accent 6" w:uiPriority="46"/>
+    <w:lsdException w:name="List Table 2 Accent 6" w:uiPriority="47"/>
+    <w:lsdException w:name="List Table 3 Accent 6" w:uiPriority="48"/>
+    <w:lsdException w:name="List Table 4 Accent 6" w:uiPriority="49"/>
+    <w:lsdException w:name="List Table 5 Dark Accent 6" w:uiPriority="50"/>
+    <w:lsdException w:name="List Table 6 Colorful Accent 6" w:uiPriority="51"/>
+    <w:lsdException w:name="List Table 7 Colorful Accent 6" w:uiPriority="52"/>
+    <w:lsdException w:name="Mention" w:semiHidden="1" w:uiPriority="99" w:unhideWhenUsed="1"/>
+    <w:lsdException w:name="Smart Hyperlink" w:semiHidden="1" w:uiPriority="99" w:unhideWhenUsed="1"/>
+    <w:lsdException w:name="Hashtag" w:semiHidden="1" w:uiPriority="99" w:unhideWhenUsed="1"/>
+    <w:lsdException w:name="Unresolved Mention" w:semiHidden="1" w:uiPriority="99" w:unhideWhenUsed="1"/>
   </w:latentStyles>
   <w:style w:type="paragraph" w:default="1" w:styleId="a">
     <w:name w:val="Normal"/>
@@ -3189,7 +3405,7 @@
     <w:aliases w:val="my标题 1"/>
     <w:basedOn w:val="a"/>
     <w:next w:val="a"/>
-    <w:link w:val="1Char"/>
+    <w:link w:val="10"/>
     <w:autoRedefine/>
     <w:qFormat/>
     <w:rsid w:val="00101CE4"/>
@@ -3210,7 +3426,7 @@
     <w:name w:val="heading 2"/>
     <w:basedOn w:val="a"/>
     <w:next w:val="a"/>
-    <w:link w:val="2Char"/>
+    <w:link w:val="20"/>
     <w:semiHidden/>
     <w:unhideWhenUsed/>
     <w:qFormat/>
@@ -3233,7 +3449,7 @@
     <w:name w:val="heading 3"/>
     <w:basedOn w:val="a"/>
     <w:next w:val="a"/>
-    <w:link w:val="3Char"/>
+    <w:link w:val="30"/>
     <w:semiHidden/>
     <w:unhideWhenUsed/>
     <w:qFormat/>
@@ -3262,7 +3478,6 @@
     <w:uiPriority w:val="99"/>
     <w:semiHidden/>
     <w:unhideWhenUsed/>
-    <w:qFormat/>
     <w:tblPr>
       <w:tblInd w:w="0" w:type="dxa"/>
       <w:tblCellMar>
@@ -3297,9 +3512,9 @@
       <w:iCs/>
     </w:rPr>
   </w:style>
-  <w:style w:type="character" w:customStyle="1" w:styleId="Char">
-    <w:name w:val="文档结构图 Char"/>
-    <w:link w:val="a5"/>
+  <w:style w:type="character" w:customStyle="1" w:styleId="a5">
+    <w:name w:val="文档结构图 字符"/>
+    <w:link w:val="a6"/>
     <w:rsid w:val="002E358E"/>
     <w:rPr>
       <w:rFonts w:ascii="宋体"/>
@@ -3312,7 +3527,7 @@
     <w:basedOn w:val="a0"/>
     <w:rsid w:val="002E358E"/>
   </w:style>
-  <w:style w:type="paragraph" w:styleId="a6">
+  <w:style w:type="paragraph" w:styleId="a7">
     <w:name w:val="Body Text"/>
     <w:basedOn w:val="a"/>
     <w:rsid w:val="002E358E"/>
@@ -3320,10 +3535,10 @@
       <w:spacing w:after="120"/>
     </w:pPr>
   </w:style>
-  <w:style w:type="paragraph" w:styleId="a5">
+  <w:style w:type="paragraph" w:styleId="a6">
     <w:name w:val="Document Map"/>
     <w:basedOn w:val="a"/>
-    <w:link w:val="Char"/>
+    <w:link w:val="a5"/>
     <w:rsid w:val="002E358E"/>
     <w:rPr>
       <w:rFonts w:ascii="宋体"/>
@@ -3331,7 +3546,7 @@
       <w:szCs w:val="18"/>
     </w:rPr>
   </w:style>
-  <w:style w:type="paragraph" w:styleId="a7">
+  <w:style w:type="paragraph" w:styleId="a8">
     <w:name w:val="Normal (Web)"/>
     <w:basedOn w:val="a"/>
     <w:uiPriority w:val="99"/>
@@ -3345,15 +3560,15 @@
       <w:rFonts w:ascii="宋体" w:hAnsi="宋体" w:cs="宋体"/>
     </w:rPr>
   </w:style>
-  <w:style w:type="paragraph" w:styleId="a8">
+  <w:style w:type="paragraph" w:styleId="a9">
     <w:name w:val="List"/>
-    <w:basedOn w:val="a6"/>
+    <w:basedOn w:val="a7"/>
     <w:rsid w:val="002E358E"/>
     <w:rPr>
       <w:rFonts w:cs="Tahoma"/>
     </w:rPr>
   </w:style>
-  <w:style w:type="paragraph" w:styleId="a9">
+  <w:style w:type="paragraph" w:styleId="aa">
     <w:name w:val="header"/>
     <w:basedOn w:val="a"/>
     <w:rsid w:val="002E358E"/>
@@ -3373,7 +3588,7 @@
       <w:szCs w:val="18"/>
     </w:rPr>
   </w:style>
-  <w:style w:type="paragraph" w:customStyle="1" w:styleId="aa">
+  <w:style w:type="paragraph" w:customStyle="1" w:styleId="ab">
     <w:name w:val="目录"/>
     <w:basedOn w:val="a"/>
     <w:rsid w:val="002E358E"/>
@@ -3384,10 +3599,10 @@
       <w:rFonts w:cs="Tahoma"/>
     </w:rPr>
   </w:style>
-  <w:style w:type="paragraph" w:styleId="ab">
+  <w:style w:type="paragraph" w:styleId="ac">
     <w:name w:val="caption"/>
     <w:basedOn w:val="a"/>
-    <w:link w:val="Char0"/>
+    <w:link w:val="ad"/>
     <w:rsid w:val="002E358E"/>
     <w:pPr>
       <w:suppressLineNumbers/>
@@ -3401,10 +3616,10 @@
       <w:szCs w:val="20"/>
     </w:rPr>
   </w:style>
-  <w:style w:type="paragraph" w:styleId="ac">
+  <w:style w:type="paragraph" w:styleId="ae">
     <w:name w:val="footer"/>
     <w:basedOn w:val="a"/>
-    <w:link w:val="Char1"/>
+    <w:link w:val="af"/>
     <w:uiPriority w:val="99"/>
     <w:rsid w:val="002E358E"/>
     <w:pPr>
@@ -3419,7 +3634,7 @@
       <w:szCs w:val="18"/>
     </w:rPr>
   </w:style>
-  <w:style w:type="paragraph" w:customStyle="1" w:styleId="ad">
+  <w:style w:type="paragraph" w:customStyle="1" w:styleId="af0">
     <w:name w:val="中文首行缩进"/>
     <w:basedOn w:val="a"/>
     <w:rsid w:val="002E358E"/>
@@ -3427,9 +3642,9 @@
       <w:ind w:firstLine="495"/>
     </w:pPr>
   </w:style>
-  <w:style w:type="character" w:customStyle="1" w:styleId="Char1">
-    <w:name w:val="页脚 Char"/>
-    <w:link w:val="ac"/>
+  <w:style w:type="character" w:customStyle="1" w:styleId="af">
+    <w:name w:val="页脚 字符"/>
+    <w:link w:val="ae"/>
     <w:uiPriority w:val="99"/>
     <w:rsid w:val="00BB2F26"/>
     <w:rPr>
@@ -3437,11 +3652,11 @@
       <w:szCs w:val="18"/>
     </w:rPr>
   </w:style>
-  <w:style w:type="paragraph" w:styleId="ae">
+  <w:style w:type="paragraph" w:styleId="af1">
     <w:name w:val="Title"/>
     <w:basedOn w:val="a"/>
     <w:next w:val="a"/>
-    <w:link w:val="Char2"/>
+    <w:link w:val="af2"/>
     <w:qFormat/>
     <w:rsid w:val="0001385D"/>
     <w:pPr>
@@ -3457,10 +3672,10 @@
       <w:szCs w:val="32"/>
     </w:rPr>
   </w:style>
-  <w:style w:type="character" w:customStyle="1" w:styleId="Char2">
-    <w:name w:val="标题 Char"/>
+  <w:style w:type="character" w:customStyle="1" w:styleId="af2">
+    <w:name w:val="标题 字符"/>
     <w:basedOn w:val="a0"/>
-    <w:link w:val="ae"/>
+    <w:link w:val="af1"/>
     <w:rsid w:val="0001385D"/>
     <w:rPr>
       <w:rFonts w:asciiTheme="majorHAnsi" w:hAnsiTheme="majorHAnsi" w:cstheme="majorBidi"/>
@@ -3470,9 +3685,9 @@
       <w:szCs w:val="32"/>
     </w:rPr>
   </w:style>
-  <w:style w:type="character" w:customStyle="1" w:styleId="1Char">
-    <w:name w:val="标题 1 Char"/>
-    <w:aliases w:val="my标题 1 Char"/>
+  <w:style w:type="character" w:customStyle="1" w:styleId="10">
+    <w:name w:val="标题 1 字符"/>
+    <w:aliases w:val="my标题 1 字符"/>
     <w:basedOn w:val="a0"/>
     <w:link w:val="1"/>
     <w:rsid w:val="00101CE4"/>
@@ -3484,13 +3699,12 @@
       <w:szCs w:val="44"/>
     </w:rPr>
   </w:style>
-  <w:style w:type="table" w:styleId="af">
+  <w:style w:type="table" w:styleId="af3">
     <w:name w:val="Table Grid"/>
     <w:basedOn w:val="a1"/>
     <w:uiPriority w:val="99"/>
     <w:rsid w:val="00712D3D"/>
     <w:tblPr>
-      <w:tblInd w:w="0" w:type="dxa"/>
       <w:tblBorders>
         <w:top w:val="single" w:sz="4" w:space="0" w:color="auto"/>
         <w:left w:val="single" w:sz="4" w:space="0" w:color="auto"/>
@@ -3499,12 +3713,6 @@
         <w:insideH w:val="single" w:sz="4" w:space="0" w:color="auto"/>
         <w:insideV w:val="single" w:sz="4" w:space="0" w:color="auto"/>
       </w:tblBorders>
-      <w:tblCellMar>
-        <w:top w:w="0" w:type="dxa"/>
-        <w:left w:w="108" w:type="dxa"/>
-        <w:bottom w:w="0" w:type="dxa"/>
-        <w:right w:w="108" w:type="dxa"/>
-      </w:tblCellMar>
     </w:tblPr>
   </w:style>
   <w:style w:type="character" w:customStyle="1" w:styleId="sc11">
@@ -3590,7 +3798,7 @@
   </w:style>
   <w:style w:type="paragraph" w:customStyle="1" w:styleId="my">
     <w:name w:val="my题注"/>
-    <w:basedOn w:val="ab"/>
+    <w:basedOn w:val="ac"/>
     <w:link w:val="my0"/>
     <w:autoRedefine/>
     <w:qFormat/>
@@ -3604,10 +3812,10 @@
       <w:sz w:val="16"/>
     </w:rPr>
   </w:style>
-  <w:style w:type="character" w:customStyle="1" w:styleId="Char0">
-    <w:name w:val="题注 Char"/>
+  <w:style w:type="character" w:customStyle="1" w:styleId="ad">
+    <w:name w:val="题注 字符"/>
     <w:basedOn w:val="a0"/>
-    <w:link w:val="ab"/>
+    <w:link w:val="ac"/>
     <w:rsid w:val="005560F1"/>
     <w:rPr>
       <w:rFonts w:cs="Tahoma"/>
@@ -3617,7 +3825,7 @@
   </w:style>
   <w:style w:type="character" w:customStyle="1" w:styleId="my0">
     <w:name w:val="my题注 字符"/>
-    <w:basedOn w:val="Char0"/>
+    <w:basedOn w:val="ad"/>
     <w:link w:val="my"/>
     <w:rsid w:val="005560F1"/>
     <w:rPr>
@@ -3663,10 +3871,10 @@
       <w:szCs w:val="20"/>
     </w:rPr>
   </w:style>
-  <w:style w:type="paragraph" w:customStyle="1" w:styleId="af0">
+  <w:style w:type="paragraph" w:customStyle="1" w:styleId="af4">
     <w:name w:val="引用标签"/>
-    <w:basedOn w:val="af1"/>
-    <w:link w:val="af2"/>
+    <w:basedOn w:val="af5"/>
+    <w:link w:val="af6"/>
     <w:autoRedefine/>
     <w:rsid w:val="0089348E"/>
     <w:pPr>
@@ -3679,11 +3887,11 @@
       <w:sz w:val="16"/>
     </w:rPr>
   </w:style>
-  <w:style w:type="paragraph" w:styleId="af1">
+  <w:style w:type="paragraph" w:styleId="af5">
     <w:name w:val="Quote"/>
     <w:basedOn w:val="a"/>
     <w:next w:val="a"/>
-    <w:link w:val="Char3"/>
+    <w:link w:val="af7"/>
     <w:uiPriority w:val="99"/>
     <w:rsid w:val="0089348E"/>
     <w:pPr>
@@ -3697,10 +3905,10 @@
       <w:color w:val="404040" w:themeColor="text1" w:themeTint="BF"/>
     </w:rPr>
   </w:style>
-  <w:style w:type="character" w:customStyle="1" w:styleId="Char3">
-    <w:name w:val="引用 Char"/>
+  <w:style w:type="character" w:customStyle="1" w:styleId="af7">
+    <w:name w:val="引用 字符"/>
     <w:basedOn w:val="a0"/>
-    <w:link w:val="af1"/>
+    <w:link w:val="af5"/>
     <w:uiPriority w:val="99"/>
     <w:rsid w:val="0089348E"/>
     <w:rPr>
@@ -3711,10 +3919,10 @@
       <w:szCs w:val="24"/>
     </w:rPr>
   </w:style>
-  <w:style w:type="character" w:customStyle="1" w:styleId="af2">
+  <w:style w:type="character" w:customStyle="1" w:styleId="af6">
     <w:name w:val="引用标签 字符"/>
-    <w:basedOn w:val="Char3"/>
-    <w:link w:val="af0"/>
+    <w:basedOn w:val="af7"/>
+    <w:link w:val="af4"/>
     <w:rsid w:val="0089348E"/>
     <w:rPr>
       <w:b/>
@@ -3725,7 +3933,7 @@
       <w:szCs w:val="24"/>
     </w:rPr>
   </w:style>
-  <w:style w:type="paragraph" w:styleId="af3">
+  <w:style w:type="paragraph" w:styleId="af8">
     <w:name w:val="List Paragraph"/>
     <w:basedOn w:val="a"/>
     <w:uiPriority w:val="99"/>
@@ -3766,8 +3974,8 @@
       <w:sz w:val="21"/>
     </w:rPr>
   </w:style>
-  <w:style w:type="character" w:customStyle="1" w:styleId="2Char">
-    <w:name w:val="标题 2 Char"/>
+  <w:style w:type="character" w:customStyle="1" w:styleId="20">
+    <w:name w:val="标题 2 字符"/>
     <w:basedOn w:val="a0"/>
     <w:link w:val="2"/>
     <w:semiHidden/>
@@ -3782,7 +3990,7 @@
   </w:style>
   <w:style w:type="character" w:customStyle="1" w:styleId="my20">
     <w:name w:val="my标题2 字符"/>
-    <w:basedOn w:val="2Char"/>
+    <w:basedOn w:val="20"/>
     <w:link w:val="my2"/>
     <w:rsid w:val="00032FB8"/>
     <w:rPr>
@@ -3793,8 +4001,8 @@
       <w:szCs w:val="32"/>
     </w:rPr>
   </w:style>
-  <w:style w:type="character" w:customStyle="1" w:styleId="3Char">
-    <w:name w:val="标题 3 Char"/>
+  <w:style w:type="character" w:customStyle="1" w:styleId="30">
+    <w:name w:val="标题 3 字符"/>
     <w:basedOn w:val="a0"/>
     <w:link w:val="3"/>
     <w:semiHidden/>
@@ -3808,7 +4016,7 @@
   </w:style>
   <w:style w:type="character" w:customStyle="1" w:styleId="my30">
     <w:name w:val="my标题3 字符"/>
-    <w:basedOn w:val="3Char"/>
+    <w:basedOn w:val="30"/>
     <w:link w:val="my3"/>
     <w:rsid w:val="00036182"/>
     <w:rPr>
@@ -3819,20 +4027,20 @@
       <w:szCs w:val="32"/>
     </w:rPr>
   </w:style>
-  <w:style w:type="paragraph" w:styleId="af4">
+  <w:style w:type="paragraph" w:styleId="af9">
     <w:name w:val="Balloon Text"/>
     <w:basedOn w:val="a"/>
-    <w:link w:val="Char4"/>
+    <w:link w:val="afa"/>
     <w:rsid w:val="001653A6"/>
     <w:rPr>
       <w:sz w:val="18"/>
       <w:szCs w:val="18"/>
     </w:rPr>
   </w:style>
-  <w:style w:type="character" w:customStyle="1" w:styleId="Char4">
-    <w:name w:val="批注框文本 Char"/>
+  <w:style w:type="character" w:customStyle="1" w:styleId="afa">
+    <w:name w:val="批注框文本 字符"/>
     <w:basedOn w:val="a0"/>
-    <w:link w:val="af4"/>
+    <w:link w:val="af9"/>
     <w:rsid w:val="001653A6"/>
     <w:rPr>
       <w:sz w:val="18"/>
@@ -3884,11 +4092,11 @@
       <w:szCs w:val="24"/>
     </w:rPr>
   </w:style>
-  <w:style w:type="paragraph" w:customStyle="1" w:styleId="20">
+  <w:style w:type="paragraph" w:customStyle="1" w:styleId="21">
     <w:name w:val="标题2"/>
     <w:basedOn w:val="2"/>
     <w:next w:val="2"/>
-    <w:link w:val="21"/>
+    <w:link w:val="22"/>
     <w:autoRedefine/>
     <w:rsid w:val="00354206"/>
     <w:pPr>
@@ -3898,10 +4106,10 @@
       <w:sz w:val="21"/>
     </w:rPr>
   </w:style>
-  <w:style w:type="character" w:customStyle="1" w:styleId="21">
+  <w:style w:type="character" w:customStyle="1" w:styleId="22">
     <w:name w:val="标题2 字符"/>
-    <w:basedOn w:val="2Char"/>
-    <w:link w:val="20"/>
+    <w:basedOn w:val="20"/>
+    <w:link w:val="21"/>
     <w:rsid w:val="00354206"/>
     <w:rPr>
       <w:rFonts w:asciiTheme="majorHAnsi" w:eastAsiaTheme="majorEastAsia" w:hAnsiTheme="majorHAnsi" w:cstheme="majorBidi"/>
@@ -3922,7 +4130,7 @@
       <w:szCs w:val="20"/>
     </w:rPr>
   </w:style>
-  <w:style w:type="character" w:styleId="af5">
+  <w:style w:type="character" w:styleId="afb">
     <w:name w:val="Hyperlink"/>
     <w:basedOn w:val="a0"/>
     <w:uiPriority w:val="99"/>
@@ -3987,7 +4195,7 @@
       <w:szCs w:val="20"/>
     </w:rPr>
   </w:style>
-  <w:style w:type="character" w:styleId="af6">
+  <w:style w:type="character" w:styleId="afc">
     <w:name w:val="Placeholder Text"/>
     <w:basedOn w:val="a0"/>
     <w:uiPriority w:val="99"/>
@@ -4289,7 +4497,7 @@
   <a:extraClrSchemeLst/>
   <a:extLst>
     <a:ext uri="{05A4C25C-085E-4340-85A3-A5531E510DB2}">
-      <thm15:themeFamily xmlns="" xmlns:thm15="http://schemas.microsoft.com/office/thememl/2012/main" name="Office Theme" id="{62F939B6-93AF-4DB8-9C6B-D6C7DFDC589F}" vid="{4A3C46E8-61CC-4603-A589-7422A47A8E4A}"/>
+      <thm15:themeFamily xmlns:thm15="http://schemas.microsoft.com/office/thememl/2012/main" name="Office Theme" id="{62F939B6-93AF-4DB8-9C6B-D6C7DFDC589F}" vid="{4A3C46E8-61CC-4603-A589-7422A47A8E4A}"/>
     </a:ext>
   </a:extLst>
 </a:theme>
@@ -4333,7 +4541,7 @@
 </file>
 
 <file path=customXml/itemProps1.xml><?xml version="1.0" encoding="utf-8"?>
-<ds:datastoreItem xmlns:ds="http://schemas.openxmlformats.org/officeDocument/2006/customXml" ds:itemID="{CB132C1E-66D0-4685-AC35-E8602F3C8072}">
+<ds:datastoreItem xmlns:ds="http://schemas.openxmlformats.org/officeDocument/2006/customXml" ds:itemID="{11E2BBBC-20C9-4487-A93A-D92F524C6537}">
   <ds:schemaRefs>
     <ds:schemaRef ds:uri="http://schemas.openxmlformats.org/officeDocument/2006/bibliography"/>
   </ds:schemaRefs>

</xml_diff>